<commit_message>
Simplify APIs and add code comments
</commit_message>
<xml_diff>
--- a/fitbit-widget-template Documentation.docx
+++ b/fitbit-widget-template Documentation.docx
@@ -101,6 +101,19 @@
         <w:ind w:left="567" w:hanging="283"/>
       </w:pPr>
       <w:r>
+        <w:t>getBBox() ✅</w:t>
+      </w:r>
+    </w:p>
+    <w:p>
+      <w:pPr>
+        <w:pStyle w:val="para13"/>
+        <w:numPr>
+          <w:ilvl w:val="0"/>
+          <w:numId w:val="2"/>
+        </w:numPr>
+        <w:ind w:left="567" w:hanging="283"/>
+      </w:pPr>
+      <w:r>
         <w:t>style:</w:t>
       </w:r>
     </w:p>
@@ -166,7 +179,59 @@
         <w:ind w:left="567" w:hanging="283"/>
       </w:pPr>
       <w:r>
-        <w:t>main.style.fill ✅</w:t>
+        <w:t>main:</w:t>
+      </w:r>
+    </w:p>
+    <w:p>
+      <w:pPr>
+        <w:pStyle w:val="para17"/>
+        <w:numPr>
+          <w:ilvl w:val="0"/>
+          <w:numId w:val="2"/>
+        </w:numPr>
+        <w:ind w:left="851" w:hanging="283"/>
+      </w:pPr>
+      <w:r>
+        <w:t>getBBox() ✅</w:t>
+      </w:r>
+    </w:p>
+    <w:p>
+      <w:pPr>
+        <w:pStyle w:val="para17"/>
+        <w:numPr>
+          <w:ilvl w:val="0"/>
+          <w:numId w:val="2"/>
+        </w:numPr>
+        <w:ind w:left="851" w:hanging="283"/>
+      </w:pPr>
+      <w:r>
+        <w:t>style.opacity ✅</w:t>
+      </w:r>
+    </w:p>
+    <w:p>
+      <w:pPr>
+        <w:pStyle w:val="para17"/>
+        <w:numPr>
+          <w:ilvl w:val="0"/>
+          <w:numId w:val="2"/>
+        </w:numPr>
+        <w:ind w:left="851" w:hanging="283"/>
+      </w:pPr>
+      <w:r>
+        <w:t>style.display ✅</w:t>
+      </w:r>
+    </w:p>
+    <w:p>
+      <w:pPr>
+        <w:pStyle w:val="para17"/>
+        <w:numPr>
+          <w:ilvl w:val="0"/>
+          <w:numId w:val="2"/>
+        </w:numPr>
+        <w:ind w:left="851" w:hanging="283"/>
+      </w:pPr>
+      <w:r>
+        <w:t>style.fill ✅</w:t>
       </w:r>
     </w:p>
     <w:p>
@@ -179,29 +244,6 @@
         <w:ind w:left="567" w:hanging="283"/>
       </w:pPr>
       <w:r>
-        <w:t>main.getBBox() ✅</w:t>
-      </w:r>
-      <w:r>
-        <w:rPr>
-          <w:b/>
-          <w:bCs/>
-          <w:i/>
-          <w:iCs/>
-        </w:rPr>
-        <w:t>This is the only method.</w:t>
-      </w:r>
-      <w:r/>
-    </w:p>
-    <w:p>
-      <w:pPr>
-        <w:pStyle w:val="para13"/>
-        <w:numPr>
-          <w:ilvl w:val="0"/>
-          <w:numId w:val="2"/>
-        </w:numPr>
-        <w:ind w:left="567" w:hanging="283"/>
-      </w:pPr>
-      <w:r>
         <w:t>shadow:</w:t>
       </w:r>
     </w:p>
@@ -216,6 +258,32 @@
       </w:pPr>
       <w:r>
         <w:t>x, y ✅</w:t>
+      </w:r>
+    </w:p>
+    <w:p>
+      <w:pPr>
+        <w:pStyle w:val="para17"/>
+        <w:numPr>
+          <w:ilvl w:val="0"/>
+          <w:numId w:val="2"/>
+        </w:numPr>
+        <w:ind w:left="851" w:hanging="283"/>
+      </w:pPr>
+      <w:r>
+        <w:t>style.opacity ✅</w:t>
+      </w:r>
+    </w:p>
+    <w:p>
+      <w:pPr>
+        <w:pStyle w:val="para17"/>
+        <w:numPr>
+          <w:ilvl w:val="0"/>
+          <w:numId w:val="2"/>
+        </w:numPr>
+        <w:ind w:left="851" w:hanging="283"/>
+      </w:pPr>
+      <w:r>
+        <w:t>style.display ✅</w:t>
       </w:r>
     </w:p>
     <w:p>

</xml_diff>